<commit_message>
Added todo list to overview
</commit_message>
<xml_diff>
--- a/resources/Overview of requirements.docx
+++ b/resources/Overview of requirements.docx
@@ -6,6 +6,126 @@
       <w:pPr>
         <w:pStyle w:val="Normal"/>
         <w:spacing w:lineRule="auto" w:line="240"/>
+        <w:rPr/>
+      </w:pPr>
+      <w:r>
+        <w:rPr>
+          <w:rFonts w:ascii="Arial" w:hAnsi="Arial"/>
+          <w:sz w:val="24"/>
+          <w:szCs w:val="24"/>
+        </w:rPr>
+        <w:t>Next Session:</w:t>
+      </w:r>
+    </w:p>
+    <w:p>
+      <w:pPr>
+        <w:pStyle w:val="Normal"/>
+        <w:spacing w:lineRule="auto" w:line="240"/>
+        <w:rPr/>
+      </w:pPr>
+      <w:r>
+        <w:rPr>
+          <w:rFonts w:ascii="Arial" w:hAnsi="Arial"/>
+          <w:sz w:val="24"/>
+          <w:szCs w:val="24"/>
+        </w:rPr>
+        <w:t>1. Messages for exceptions</w:t>
+      </w:r>
+    </w:p>
+    <w:p>
+      <w:pPr>
+        <w:pStyle w:val="Normal"/>
+        <w:spacing w:lineRule="auto" w:line="240"/>
+        <w:rPr/>
+      </w:pPr>
+      <w:r>
+        <w:rPr>
+          <w:rFonts w:ascii="Arial" w:hAnsi="Arial"/>
+          <w:sz w:val="24"/>
+          <w:szCs w:val="24"/>
+        </w:rPr>
+        <w:t>2. Game structure that gets players</w:t>
+      </w:r>
+    </w:p>
+    <w:p>
+      <w:pPr>
+        <w:pStyle w:val="Normal"/>
+        <w:spacing w:lineRule="auto" w:line="240"/>
+        <w:rPr/>
+      </w:pPr>
+      <w:r>
+        <w:rPr>
+          <w:rFonts w:ascii="Arial" w:hAnsi="Arial"/>
+          <w:sz w:val="24"/>
+          <w:szCs w:val="24"/>
+        </w:rPr>
+        <w:tab/>
+        <w:t>* SetUpHandler.getPlayers();</w:t>
+      </w:r>
+    </w:p>
+    <w:p>
+      <w:pPr>
+        <w:pStyle w:val="Normal"/>
+        <w:spacing w:lineRule="auto" w:line="240"/>
+        <w:rPr/>
+      </w:pPr>
+      <w:r>
+        <w:rPr>
+          <w:rFonts w:ascii="Arial" w:hAnsi="Arial"/>
+          <w:sz w:val="24"/>
+          <w:szCs w:val="24"/>
+        </w:rPr>
+        <w:t>3. Refactor Coin, TradeHandler, Player</w:t>
+      </w:r>
+    </w:p>
+    <w:p>
+      <w:pPr>
+        <w:pStyle w:val="Normal"/>
+        <w:spacing w:lineRule="auto" w:line="240"/>
+        <w:rPr/>
+      </w:pPr>
+      <w:r>
+        <w:rPr>
+          <w:rFonts w:ascii="Arial" w:hAnsi="Arial"/>
+          <w:sz w:val="24"/>
+          <w:szCs w:val="24"/>
+        </w:rPr>
+        <w:t>4. Start card implementation</w:t>
+      </w:r>
+    </w:p>
+    <w:p>
+      <w:pPr>
+        <w:pStyle w:val="Normal"/>
+        <w:spacing w:lineRule="auto" w:line="240"/>
+        <w:rPr/>
+      </w:pPr>
+      <w:r>
+        <w:rPr>
+          <w:rFonts w:ascii="Arial" w:hAnsi="Arial"/>
+          <w:sz w:val="24"/>
+          <w:szCs w:val="24"/>
+        </w:rPr>
+        <w:t>5. Finish trading</w:t>
+      </w:r>
+    </w:p>
+    <w:p>
+      <w:pPr>
+        <w:pStyle w:val="Normal"/>
+        <w:spacing w:lineRule="auto" w:line="240"/>
+        <w:rPr>
+          <w:rFonts w:ascii="Arial" w:hAnsi="Arial"/>
+          <w:sz w:val="24"/>
+          <w:szCs w:val="24"/>
+        </w:rPr>
+      </w:pPr>
+      <w:r>
+        <w:rPr/>
+      </w:r>
+    </w:p>
+    <w:p>
+      <w:pPr>
+        <w:pStyle w:val="Normal"/>
+        <w:spacing w:lineRule="auto" w:line="240"/>
         <w:rPr>
           <w:rFonts w:ascii="Arial" w:hAnsi="Arial"/>
           <w:sz w:val="24"/>
@@ -38,13 +158,6 @@
           <w:szCs w:val="24"/>
         </w:rPr>
         <w:tab/>
-      </w:r>
-      <w:r>
-        <w:rPr>
-          <w:rFonts w:ascii="Arial" w:hAnsi="Arial"/>
-          <w:sz w:val="24"/>
-          <w:szCs w:val="24"/>
-        </w:rPr>
         <w:t>Player data:</w:t>
       </w:r>
     </w:p>
@@ -102,19 +215,31 @@
           <w:numId w:val="3"/>
         </w:numPr>
         <w:spacing w:lineRule="auto" w:line="240" w:before="0" w:after="0"/>
-        <w:rPr>
-          <w:rFonts w:ascii="Arial" w:hAnsi="Arial"/>
-          <w:sz w:val="24"/>
-          <w:szCs w:val="24"/>
-        </w:rPr>
-      </w:pPr>
-      <w:r>
-        <w:rPr>
-          <w:rFonts w:ascii="Arial" w:hAnsi="Arial"/>
-          <w:sz w:val="24"/>
-          <w:szCs w:val="24"/>
-        </w:rPr>
-        <w:t xml:space="preserve">Own raw materials and manufactored goods </w:t>
+        <w:rPr/>
+      </w:pPr>
+      <w:r>
+        <w:rPr>
+          <w:rFonts w:ascii="Arial" w:hAnsi="Arial"/>
+          <w:sz w:val="24"/>
+          <w:szCs w:val="24"/>
+        </w:rPr>
+        <w:t xml:space="preserve">Own raw materials and </w:t>
+      </w:r>
+      <w:r>
+        <w:rPr>
+          <w:rFonts w:ascii="Arial" w:hAnsi="Arial"/>
+          <w:sz w:val="24"/>
+          <w:szCs w:val="24"/>
+        </w:rPr>
+        <w:t>manufactured</w:t>
+      </w:r>
+      <w:r>
+        <w:rPr>
+          <w:rFonts w:ascii="Arial" w:hAnsi="Arial"/>
+          <w:sz w:val="24"/>
+          <w:szCs w:val="24"/>
+        </w:rPr>
+        <w:t xml:space="preserve"> goods </w:t>
       </w:r>
     </w:p>
     <w:p>
@@ -599,15 +724,7 @@
         </w:rPr>
         <w:tab/>
         <w:tab/>
-        <w:t xml:space="preserve">1. </w:t>
-      </w:r>
-      <w:r>
-        <w:rPr>
-          <w:rFonts w:ascii="Arial" w:hAnsi="Arial"/>
-          <w:sz w:val="24"/>
-          <w:szCs w:val="24"/>
-        </w:rPr>
-        <w:t>Choose a card</w:t>
+        <w:t>1. Choose a card</w:t>
       </w:r>
     </w:p>
     <w:p>
@@ -1063,15 +1180,7 @@
         </w:rPr>
         <w:tab/>
         <w:tab/>
-        <w:t xml:space="preserve">3. </w:t>
-      </w:r>
-      <w:r>
-        <w:rPr>
-          <w:rFonts w:ascii="Arial" w:hAnsi="Arial"/>
-          <w:sz w:val="24"/>
-          <w:szCs w:val="24"/>
-        </w:rPr>
-        <w:t>Move on to the next hand</w:t>
+        <w:t>3. Move on to the next hand</w:t>
       </w:r>
     </w:p>
     <w:p>
@@ -1179,13 +1288,6 @@
           <w:szCs w:val="24"/>
         </w:rPr>
         <w:tab/>
-      </w:r>
-      <w:r>
-        <w:rPr>
-          <w:rFonts w:ascii="Arial" w:hAnsi="Arial"/>
-          <w:sz w:val="24"/>
-          <w:szCs w:val="24"/>
-        </w:rPr>
         <w:t>Card data:</w:t>
       </w:r>
     </w:p>
@@ -1235,15 +1337,7 @@
           <w:sz w:val="24"/>
           <w:szCs w:val="24"/>
         </w:rPr>
-        <w:t>t</w:t>
-      </w:r>
-      <w:r>
-        <w:rPr>
-          <w:rFonts w:ascii="Arial" w:hAnsi="Arial"/>
-          <w:sz w:val="24"/>
-          <w:szCs w:val="24"/>
-        </w:rPr>
-        <w:t xml:space="preserve">he </w:t>
+        <w:t xml:space="preserve">the </w:t>
       </w:r>
       <w:r>
         <w:rPr>
@@ -1390,43 +1484,7 @@
           <w:sz w:val="24"/>
           <w:szCs w:val="24"/>
         </w:rPr>
-        <w:t xml:space="preserve">10 </w:t>
-      </w:r>
-      <w:r>
-        <w:rPr>
-          <w:rFonts w:ascii="Arial" w:hAnsi="Arial"/>
-          <w:color w:val="000000"/>
-          <w:sz w:val="24"/>
-          <w:szCs w:val="24"/>
-        </w:rPr>
-        <w:t>and</w:t>
-      </w:r>
-      <w:r>
-        <w:rPr>
-          <w:rFonts w:ascii="Arial" w:hAnsi="Arial"/>
-          <w:color w:val="000000"/>
-          <w:sz w:val="24"/>
-          <w:szCs w:val="24"/>
-        </w:rPr>
-        <w:t xml:space="preserve"> 11 </w:t>
-      </w:r>
-      <w:r>
-        <w:rPr>
-          <w:rFonts w:ascii="Arial" w:hAnsi="Arial"/>
-          <w:color w:val="000000"/>
-          <w:sz w:val="24"/>
-          <w:szCs w:val="24"/>
-        </w:rPr>
-        <w:t>of</w:t>
-      </w:r>
-      <w:r>
-        <w:rPr>
-          <w:rFonts w:ascii="Arial" w:hAnsi="Arial"/>
-          <w:color w:val="000000"/>
-          <w:sz w:val="24"/>
-          <w:szCs w:val="24"/>
-        </w:rPr>
-        <w:t xml:space="preserve"> </w:t>
+        <w:t xml:space="preserve">10 and 11 of </w:t>
       </w:r>
       <w:hyperlink r:id="rId4">
         <w:r>
@@ -1625,11 +1683,7 @@
           <w:numId w:val="4"/>
         </w:numPr>
         <w:spacing w:lineRule="auto" w:line="240"/>
-        <w:rPr>
-          <w:rFonts w:ascii="Arial" w:hAnsi="Arial"/>
-          <w:sz w:val="24"/>
-          <w:szCs w:val="24"/>
-        </w:rPr>
+        <w:rPr/>
       </w:pPr>
       <w:r>
         <w:rPr>
@@ -1647,6 +1701,7 @@
       <w:pgNumType w:fmt="decimal"/>
       <w:formProt w:val="false"/>
       <w:textDirection w:val="lrTb"/>
+      <w:docGrid w:type="default" w:linePitch="240" w:charSpace="4294961151"/>
     </w:sectPr>
   </w:body>
 </w:document>
@@ -1668,6 +1723,8 @@
       </w:pPr>
       <w:rPr>
         <w:rFonts w:ascii="Symbol" w:hAnsi="Symbol" w:cs="Symbol" w:hint="default"/>
+        <w:sz w:val="24"/>
+        <w:b/>
         <w:rFonts w:cs="OpenSymbol"/>
       </w:rPr>
     </w:lvl>
@@ -1684,6 +1741,8 @@
       </w:pPr>
       <w:rPr>
         <w:rFonts w:ascii="OpenSymbol" w:hAnsi="OpenSymbol" w:cs="OpenSymbol" w:hint="default"/>
+        <w:sz w:val="24"/>
+        <w:b/>
         <w:rFonts w:cs="OpenSymbol"/>
       </w:rPr>
     </w:lvl>
@@ -1830,6 +1889,7 @@
       </w:pPr>
       <w:rPr>
         <w:rFonts w:ascii="OpenSymbol" w:hAnsi="OpenSymbol" w:cs="OpenSymbol" w:hint="default"/>
+        <w:sz w:val="24"/>
         <w:rFonts w:cs="OpenSymbol"/>
       </w:rPr>
     </w:lvl>
@@ -1846,6 +1906,7 @@
       </w:pPr>
       <w:rPr>
         <w:rFonts w:ascii="OpenSymbol" w:hAnsi="OpenSymbol" w:cs="OpenSymbol" w:hint="default"/>
+        <w:sz w:val="24"/>
         <w:rFonts w:cs="OpenSymbol"/>
       </w:rPr>
     </w:lvl>
@@ -1960,6 +2021,8 @@
       </w:pPr>
       <w:rPr>
         <w:rFonts w:ascii="Symbol" w:hAnsi="Symbol" w:cs="Symbol" w:hint="default"/>
+        <w:sz w:val="24"/>
+        <w:b/>
         <w:rFonts w:cs="OpenSymbol"/>
       </w:rPr>
     </w:lvl>
@@ -2106,6 +2169,7 @@
       </w:pPr>
       <w:rPr>
         <w:rFonts w:ascii="Symbol" w:hAnsi="Symbol" w:cs="Symbol" w:hint="default"/>
+        <w:sz w:val="24"/>
         <w:rFonts w:cs="OpenSymbol"/>
       </w:rPr>
     </w:lvl>
@@ -2252,6 +2316,8 @@
       </w:pPr>
       <w:rPr>
         <w:rFonts w:ascii="Symbol" w:hAnsi="Symbol" w:cs="Symbol" w:hint="default"/>
+        <w:sz w:val="24"/>
+        <w:b/>
         <w:rFonts w:cs="OpenSymbol"/>
       </w:rPr>
     </w:lvl>
@@ -2398,6 +2464,7 @@
       </w:pPr>
       <w:rPr>
         <w:rFonts w:ascii="Symbol" w:hAnsi="Symbol" w:cs="Symbol" w:hint="default"/>
+        <w:sz w:val="24"/>
         <w:rFonts w:cs="OpenSymbol"/>
       </w:rPr>
     </w:lvl>
@@ -2679,15 +2746,12 @@
     <w:rPrDefault>
       <w:rPr>
         <w:rFonts w:ascii="Liberation Serif" w:hAnsi="Liberation Serif" w:eastAsia="Noto Sans CJK SC Regular" w:cs="FreeSans"/>
-        <w:sz w:val="24"/>
         <w:szCs w:val="24"/>
         <w:lang w:val="en-US" w:eastAsia="zh-CN" w:bidi="hi-IN"/>
       </w:rPr>
     </w:rPrDefault>
     <w:pPrDefault>
-      <w:pPr>
-        <w:widowControl/>
-      </w:pPr>
+      <w:pPr/>
     </w:pPrDefault>
   </w:docDefaults>
   <w:style w:type="paragraph" w:styleId="Normal">
@@ -2695,10 +2759,12 @@
     <w:qFormat/>
     <w:pPr>
       <w:widowControl/>
+      <w:bidi w:val="0"/>
+      <w:jc w:val="left"/>
     </w:pPr>
     <w:rPr>
       <w:rFonts w:ascii="Liberation Serif" w:hAnsi="Liberation Serif" w:eastAsia="Noto Sans CJK SC Regular" w:cs="FreeSans"/>
-      <w:color w:val="auto"/>
+      <w:color w:val="00000A"/>
       <w:sz w:val="24"/>
       <w:szCs w:val="24"/>
       <w:lang w:val="en-US" w:eastAsia="zh-CN" w:bidi="hi-IN"/>
@@ -2730,6 +2796,396 @@
     <w:rPr>
       <w:b/>
       <w:bCs/>
+    </w:rPr>
+  </w:style>
+  <w:style w:type="character" w:styleId="ListLabel1">
+    <w:name w:val="ListLabel 1"/>
+    <w:qFormat/>
+    <w:rPr>
+      <w:rFonts w:ascii="Arial" w:hAnsi="Arial" w:cs="OpenSymbol"/>
+      <w:b/>
+      <w:sz w:val="24"/>
+    </w:rPr>
+  </w:style>
+  <w:style w:type="character" w:styleId="ListLabel2">
+    <w:name w:val="ListLabel 2"/>
+    <w:qFormat/>
+    <w:rPr>
+      <w:rFonts w:ascii="Arial" w:hAnsi="Arial" w:cs="OpenSymbol"/>
+      <w:b/>
+      <w:sz w:val="24"/>
+    </w:rPr>
+  </w:style>
+  <w:style w:type="character" w:styleId="ListLabel3">
+    <w:name w:val="ListLabel 3"/>
+    <w:qFormat/>
+    <w:rPr>
+      <w:rFonts w:cs="OpenSymbol"/>
+    </w:rPr>
+  </w:style>
+  <w:style w:type="character" w:styleId="ListLabel4">
+    <w:name w:val="ListLabel 4"/>
+    <w:qFormat/>
+    <w:rPr>
+      <w:rFonts w:cs="OpenSymbol"/>
+    </w:rPr>
+  </w:style>
+  <w:style w:type="character" w:styleId="ListLabel5">
+    <w:name w:val="ListLabel 5"/>
+    <w:qFormat/>
+    <w:rPr>
+      <w:rFonts w:cs="OpenSymbol"/>
+    </w:rPr>
+  </w:style>
+  <w:style w:type="character" w:styleId="ListLabel6">
+    <w:name w:val="ListLabel 6"/>
+    <w:qFormat/>
+    <w:rPr>
+      <w:rFonts w:cs="OpenSymbol"/>
+    </w:rPr>
+  </w:style>
+  <w:style w:type="character" w:styleId="ListLabel7">
+    <w:name w:val="ListLabel 7"/>
+    <w:qFormat/>
+    <w:rPr>
+      <w:rFonts w:cs="OpenSymbol"/>
+    </w:rPr>
+  </w:style>
+  <w:style w:type="character" w:styleId="ListLabel8">
+    <w:name w:val="ListLabel 8"/>
+    <w:qFormat/>
+    <w:rPr>
+      <w:rFonts w:cs="OpenSymbol"/>
+    </w:rPr>
+  </w:style>
+  <w:style w:type="character" w:styleId="ListLabel9">
+    <w:name w:val="ListLabel 9"/>
+    <w:qFormat/>
+    <w:rPr>
+      <w:rFonts w:cs="OpenSymbol"/>
+    </w:rPr>
+  </w:style>
+  <w:style w:type="character" w:styleId="ListLabel10">
+    <w:name w:val="ListLabel 10"/>
+    <w:qFormat/>
+    <w:rPr>
+      <w:rFonts w:cs="OpenSymbol"/>
+    </w:rPr>
+  </w:style>
+  <w:style w:type="character" w:styleId="ListLabel11">
+    <w:name w:val="ListLabel 11"/>
+    <w:qFormat/>
+    <w:rPr>
+      <w:rFonts w:ascii="Arial" w:hAnsi="Arial" w:cs="OpenSymbol"/>
+      <w:sz w:val="24"/>
+    </w:rPr>
+  </w:style>
+  <w:style w:type="character" w:styleId="ListLabel12">
+    <w:name w:val="ListLabel 12"/>
+    <w:qFormat/>
+    <w:rPr>
+      <w:rFonts w:ascii="Arial" w:hAnsi="Arial" w:cs="OpenSymbol"/>
+      <w:sz w:val="24"/>
+    </w:rPr>
+  </w:style>
+  <w:style w:type="character" w:styleId="ListLabel13">
+    <w:name w:val="ListLabel 13"/>
+    <w:qFormat/>
+    <w:rPr>
+      <w:rFonts w:cs="OpenSymbol"/>
+    </w:rPr>
+  </w:style>
+  <w:style w:type="character" w:styleId="ListLabel14">
+    <w:name w:val="ListLabel 14"/>
+    <w:qFormat/>
+    <w:rPr>
+      <w:rFonts w:cs="OpenSymbol"/>
+    </w:rPr>
+  </w:style>
+  <w:style w:type="character" w:styleId="ListLabel15">
+    <w:name w:val="ListLabel 15"/>
+    <w:qFormat/>
+    <w:rPr>
+      <w:rFonts w:cs="OpenSymbol"/>
+    </w:rPr>
+  </w:style>
+  <w:style w:type="character" w:styleId="ListLabel16">
+    <w:name w:val="ListLabel 16"/>
+    <w:qFormat/>
+    <w:rPr>
+      <w:rFonts w:cs="OpenSymbol"/>
+    </w:rPr>
+  </w:style>
+  <w:style w:type="character" w:styleId="ListLabel17">
+    <w:name w:val="ListLabel 17"/>
+    <w:qFormat/>
+    <w:rPr>
+      <w:rFonts w:cs="OpenSymbol"/>
+    </w:rPr>
+  </w:style>
+  <w:style w:type="character" w:styleId="ListLabel18">
+    <w:name w:val="ListLabel 18"/>
+    <w:qFormat/>
+    <w:rPr>
+      <w:rFonts w:cs="OpenSymbol"/>
+    </w:rPr>
+  </w:style>
+  <w:style w:type="character" w:styleId="ListLabel19">
+    <w:name w:val="ListLabel 19"/>
+    <w:qFormat/>
+    <w:rPr>
+      <w:rFonts w:ascii="Arial" w:hAnsi="Arial" w:cs="OpenSymbol"/>
+      <w:b/>
+      <w:sz w:val="24"/>
+    </w:rPr>
+  </w:style>
+  <w:style w:type="character" w:styleId="ListLabel20">
+    <w:name w:val="ListLabel 20"/>
+    <w:qFormat/>
+    <w:rPr>
+      <w:rFonts w:cs="OpenSymbol"/>
+    </w:rPr>
+  </w:style>
+  <w:style w:type="character" w:styleId="ListLabel21">
+    <w:name w:val="ListLabel 21"/>
+    <w:qFormat/>
+    <w:rPr>
+      <w:rFonts w:cs="OpenSymbol"/>
+    </w:rPr>
+  </w:style>
+  <w:style w:type="character" w:styleId="ListLabel22">
+    <w:name w:val="ListLabel 22"/>
+    <w:qFormat/>
+    <w:rPr>
+      <w:rFonts w:cs="OpenSymbol"/>
+    </w:rPr>
+  </w:style>
+  <w:style w:type="character" w:styleId="ListLabel23">
+    <w:name w:val="ListLabel 23"/>
+    <w:qFormat/>
+    <w:rPr>
+      <w:rFonts w:cs="OpenSymbol"/>
+    </w:rPr>
+  </w:style>
+  <w:style w:type="character" w:styleId="ListLabel24">
+    <w:name w:val="ListLabel 24"/>
+    <w:qFormat/>
+    <w:rPr>
+      <w:rFonts w:cs="OpenSymbol"/>
+    </w:rPr>
+  </w:style>
+  <w:style w:type="character" w:styleId="ListLabel25">
+    <w:name w:val="ListLabel 25"/>
+    <w:qFormat/>
+    <w:rPr>
+      <w:rFonts w:cs="OpenSymbol"/>
+    </w:rPr>
+  </w:style>
+  <w:style w:type="character" w:styleId="ListLabel26">
+    <w:name w:val="ListLabel 26"/>
+    <w:qFormat/>
+    <w:rPr>
+      <w:rFonts w:cs="OpenSymbol"/>
+    </w:rPr>
+  </w:style>
+  <w:style w:type="character" w:styleId="ListLabel27">
+    <w:name w:val="ListLabel 27"/>
+    <w:qFormat/>
+    <w:rPr>
+      <w:rFonts w:cs="OpenSymbol"/>
+    </w:rPr>
+  </w:style>
+  <w:style w:type="character" w:styleId="ListLabel28">
+    <w:name w:val="ListLabel 28"/>
+    <w:qFormat/>
+    <w:rPr>
+      <w:rFonts w:ascii="Arial" w:hAnsi="Arial" w:cs="OpenSymbol"/>
+      <w:sz w:val="24"/>
+    </w:rPr>
+  </w:style>
+  <w:style w:type="character" w:styleId="ListLabel29">
+    <w:name w:val="ListLabel 29"/>
+    <w:qFormat/>
+    <w:rPr>
+      <w:rFonts w:cs="OpenSymbol"/>
+    </w:rPr>
+  </w:style>
+  <w:style w:type="character" w:styleId="ListLabel30">
+    <w:name w:val="ListLabel 30"/>
+    <w:qFormat/>
+    <w:rPr>
+      <w:rFonts w:cs="OpenSymbol"/>
+    </w:rPr>
+  </w:style>
+  <w:style w:type="character" w:styleId="ListLabel31">
+    <w:name w:val="ListLabel 31"/>
+    <w:qFormat/>
+    <w:rPr>
+      <w:rFonts w:cs="OpenSymbol"/>
+    </w:rPr>
+  </w:style>
+  <w:style w:type="character" w:styleId="ListLabel32">
+    <w:name w:val="ListLabel 32"/>
+    <w:qFormat/>
+    <w:rPr>
+      <w:rFonts w:cs="OpenSymbol"/>
+    </w:rPr>
+  </w:style>
+  <w:style w:type="character" w:styleId="ListLabel33">
+    <w:name w:val="ListLabel 33"/>
+    <w:qFormat/>
+    <w:rPr>
+      <w:rFonts w:cs="OpenSymbol"/>
+    </w:rPr>
+  </w:style>
+  <w:style w:type="character" w:styleId="ListLabel34">
+    <w:name w:val="ListLabel 34"/>
+    <w:qFormat/>
+    <w:rPr>
+      <w:rFonts w:cs="OpenSymbol"/>
+    </w:rPr>
+  </w:style>
+  <w:style w:type="character" w:styleId="ListLabel35">
+    <w:name w:val="ListLabel 35"/>
+    <w:qFormat/>
+    <w:rPr>
+      <w:rFonts w:cs="OpenSymbol"/>
+    </w:rPr>
+  </w:style>
+  <w:style w:type="character" w:styleId="ListLabel36">
+    <w:name w:val="ListLabel 36"/>
+    <w:qFormat/>
+    <w:rPr>
+      <w:rFonts w:cs="OpenSymbol"/>
+    </w:rPr>
+  </w:style>
+  <w:style w:type="character" w:styleId="ListLabel37">
+    <w:name w:val="ListLabel 37"/>
+    <w:qFormat/>
+    <w:rPr>
+      <w:rFonts w:ascii="Arial" w:hAnsi="Arial" w:cs="OpenSymbol"/>
+      <w:b/>
+      <w:sz w:val="24"/>
+    </w:rPr>
+  </w:style>
+  <w:style w:type="character" w:styleId="ListLabel38">
+    <w:name w:val="ListLabel 38"/>
+    <w:qFormat/>
+    <w:rPr>
+      <w:rFonts w:cs="OpenSymbol"/>
+    </w:rPr>
+  </w:style>
+  <w:style w:type="character" w:styleId="ListLabel39">
+    <w:name w:val="ListLabel 39"/>
+    <w:qFormat/>
+    <w:rPr>
+      <w:rFonts w:cs="OpenSymbol"/>
+    </w:rPr>
+  </w:style>
+  <w:style w:type="character" w:styleId="ListLabel40">
+    <w:name w:val="ListLabel 40"/>
+    <w:qFormat/>
+    <w:rPr>
+      <w:rFonts w:cs="OpenSymbol"/>
+    </w:rPr>
+  </w:style>
+  <w:style w:type="character" w:styleId="ListLabel41">
+    <w:name w:val="ListLabel 41"/>
+    <w:qFormat/>
+    <w:rPr>
+      <w:rFonts w:cs="OpenSymbol"/>
+    </w:rPr>
+  </w:style>
+  <w:style w:type="character" w:styleId="ListLabel42">
+    <w:name w:val="ListLabel 42"/>
+    <w:qFormat/>
+    <w:rPr>
+      <w:rFonts w:cs="OpenSymbol"/>
+    </w:rPr>
+  </w:style>
+  <w:style w:type="character" w:styleId="ListLabel43">
+    <w:name w:val="ListLabel 43"/>
+    <w:qFormat/>
+    <w:rPr>
+      <w:rFonts w:cs="OpenSymbol"/>
+    </w:rPr>
+  </w:style>
+  <w:style w:type="character" w:styleId="ListLabel44">
+    <w:name w:val="ListLabel 44"/>
+    <w:qFormat/>
+    <w:rPr>
+      <w:rFonts w:cs="OpenSymbol"/>
+    </w:rPr>
+  </w:style>
+  <w:style w:type="character" w:styleId="ListLabel45">
+    <w:name w:val="ListLabel 45"/>
+    <w:qFormat/>
+    <w:rPr>
+      <w:rFonts w:cs="OpenSymbol"/>
+    </w:rPr>
+  </w:style>
+  <w:style w:type="character" w:styleId="ListLabel46">
+    <w:name w:val="ListLabel 46"/>
+    <w:qFormat/>
+    <w:rPr>
+      <w:rFonts w:ascii="Arial" w:hAnsi="Arial" w:cs="OpenSymbol"/>
+      <w:sz w:val="24"/>
+    </w:rPr>
+  </w:style>
+  <w:style w:type="character" w:styleId="ListLabel47">
+    <w:name w:val="ListLabel 47"/>
+    <w:qFormat/>
+    <w:rPr>
+      <w:rFonts w:cs="OpenSymbol"/>
+    </w:rPr>
+  </w:style>
+  <w:style w:type="character" w:styleId="ListLabel48">
+    <w:name w:val="ListLabel 48"/>
+    <w:qFormat/>
+    <w:rPr>
+      <w:rFonts w:cs="OpenSymbol"/>
+    </w:rPr>
+  </w:style>
+  <w:style w:type="character" w:styleId="ListLabel49">
+    <w:name w:val="ListLabel 49"/>
+    <w:qFormat/>
+    <w:rPr>
+      <w:rFonts w:cs="OpenSymbol"/>
+    </w:rPr>
+  </w:style>
+  <w:style w:type="character" w:styleId="ListLabel50">
+    <w:name w:val="ListLabel 50"/>
+    <w:qFormat/>
+    <w:rPr>
+      <w:rFonts w:cs="OpenSymbol"/>
+    </w:rPr>
+  </w:style>
+  <w:style w:type="character" w:styleId="ListLabel51">
+    <w:name w:val="ListLabel 51"/>
+    <w:qFormat/>
+    <w:rPr>
+      <w:rFonts w:cs="OpenSymbol"/>
+    </w:rPr>
+  </w:style>
+  <w:style w:type="character" w:styleId="ListLabel52">
+    <w:name w:val="ListLabel 52"/>
+    <w:qFormat/>
+    <w:rPr>
+      <w:rFonts w:cs="OpenSymbol"/>
+    </w:rPr>
+  </w:style>
+  <w:style w:type="character" w:styleId="ListLabel53">
+    <w:name w:val="ListLabel 53"/>
+    <w:qFormat/>
+    <w:rPr>
+      <w:rFonts w:cs="OpenSymbol"/>
+    </w:rPr>
+  </w:style>
+  <w:style w:type="character" w:styleId="ListLabel54">
+    <w:name w:val="ListLabel 54"/>
+    <w:qFormat/>
+    <w:rPr>
+      <w:rFonts w:cs="OpenSymbol"/>
     </w:rPr>
   </w:style>
   <w:style w:type="paragraph" w:styleId="Heading">

</xml_diff>